<commit_message>
Se corrige ortografía y redacción de las preguntas
</commit_message>
<xml_diff>
--- a/Quinto trimestre/levantamiento de informacion V2.docx
+++ b/Quinto trimestre/levantamiento de informacion V2.docx
@@ -17,7 +17,55 @@
         <w:rPr>
           <w:lang w:val="es-CO"/>
         </w:rPr>
-        <w:t>¿Cuánto tiempo ha durado haciendo una fila al momento de cancelar su consumo en los restaurantes?</w:t>
+        <w:t xml:space="preserve">¿Cuánto tiempo se ha demorado </w:t>
+      </w:r>
+      <w:r>
+        <w:rPr>
+          <w:lang w:val="es-CO"/>
+        </w:rPr>
+        <w:t xml:space="preserve">haciendo </w:t>
+      </w:r>
+      <w:r>
+        <w:rPr>
+          <w:lang w:val="es-CO"/>
+        </w:rPr>
+        <w:t>la</w:t>
+      </w:r>
+      <w:r>
+        <w:rPr>
+          <w:lang w:val="es-CO"/>
+        </w:rPr>
+        <w:t xml:space="preserve"> fila</w:t>
+      </w:r>
+      <w:r>
+        <w:rPr>
+          <w:lang w:val="es-CO"/>
+        </w:rPr>
+        <w:t xml:space="preserve"> en </w:t>
+      </w:r>
+      <w:r>
+        <w:rPr>
+          <w:lang w:val="es-CO"/>
+        </w:rPr>
+        <w:t>restaurantes</w:t>
+      </w:r>
+      <w:r>
+        <w:rPr>
+          <w:lang w:val="es-CO"/>
+        </w:rPr>
+        <w:t xml:space="preserve"> al momen</w:t>
+      </w:r>
+      <w:r>
+        <w:rPr>
+          <w:lang w:val="es-CO"/>
+        </w:rPr>
+        <w:t>to de cancelar su consumo</w:t>
+      </w:r>
+      <w:r>
+        <w:rPr>
+          <w:lang w:val="es-CO"/>
+        </w:rPr>
+        <w:t>?</w:t>
       </w:r>
     </w:p>
     <w:p>
@@ -240,6 +288,24 @@
         <w:rPr>
           <w:lang w:val="es-CO"/>
         </w:rPr>
+        <w:t>Hamburguesas El Corral</w:t>
+      </w:r>
+    </w:p>
+    <w:p>
+      <w:pPr>
+        <w:pStyle w:val="Prrafodelista"/>
+        <w:numPr>
+          <w:ilvl w:val="0"/>
+          <w:numId w:val="2"/>
+        </w:numPr>
+        <w:rPr>
+          <w:lang w:val="es-CO"/>
+        </w:rPr>
+      </w:pPr>
+      <w:r>
+        <w:rPr>
+          <w:lang w:val="es-CO"/>
+        </w:rPr>
         <w:t>Otro</w:t>
       </w:r>
     </w:p>
@@ -446,6 +512,15 @@
     <w:p>
       <w:pPr>
         <w:pStyle w:val="Prrafodelista"/>
+        <w:ind w:left="1080"/>
+        <w:rPr>
+          <w:lang w:val="es-CO"/>
+        </w:rPr>
+      </w:pPr>
+    </w:p>
+    <w:p>
+      <w:pPr>
+        <w:pStyle w:val="Prrafodelista"/>
         <w:numPr>
           <w:ilvl w:val="0"/>
           <w:numId w:val="2"/>
@@ -589,6 +664,15 @@
     <w:p>
       <w:pPr>
         <w:pStyle w:val="Prrafodelista"/>
+        <w:ind w:left="1080"/>
+        <w:rPr>
+          <w:lang w:val="es-CO"/>
+        </w:rPr>
+      </w:pPr>
+    </w:p>
+    <w:p>
+      <w:pPr>
+        <w:pStyle w:val="Prrafodelista"/>
         <w:numPr>
           <w:ilvl w:val="0"/>
           <w:numId w:val="2"/>
@@ -661,497 +745,533 @@
     <w:p>
       <w:pPr>
         <w:pStyle w:val="Prrafodelista"/>
-        <w:rPr>
-          <w:lang w:val="es-CO"/>
-        </w:rPr>
-      </w:pPr>
-    </w:p>
-    <w:p>
-      <w:pPr>
-        <w:pStyle w:val="Prrafodelista"/>
-        <w:rPr>
-          <w:lang w:val="es-CO"/>
-        </w:rPr>
-      </w:pPr>
-    </w:p>
-    <w:p>
-      <w:pPr>
-        <w:pStyle w:val="Prrafodelista"/>
-        <w:rPr>
-          <w:lang w:val="es-CO"/>
-        </w:rPr>
-      </w:pPr>
-    </w:p>
-    <w:p>
-      <w:pPr>
-        <w:pStyle w:val="Prrafodelista"/>
-        <w:rPr>
-          <w:lang w:val="es-CO"/>
-        </w:rPr>
-      </w:pPr>
-    </w:p>
-    <w:p>
-      <w:pPr>
-        <w:pStyle w:val="Prrafodelista"/>
-        <w:rPr>
-          <w:lang w:val="es-CO"/>
-        </w:rPr>
-      </w:pPr>
-    </w:p>
-    <w:p>
-      <w:pPr>
-        <w:ind w:left="360"/>
-        <w:rPr>
-          <w:lang w:val="es-CO"/>
-        </w:rPr>
-      </w:pPr>
-    </w:p>
-    <w:p>
-      <w:pPr>
-        <w:ind w:left="360"/>
-        <w:rPr>
-          <w:lang w:val="es-CO"/>
-        </w:rPr>
-      </w:pPr>
-    </w:p>
-    <w:p>
-      <w:pPr>
-        <w:ind w:left="360"/>
-        <w:rPr>
-          <w:lang w:val="es-CO"/>
-        </w:rPr>
-      </w:pPr>
-    </w:p>
-    <w:p>
-      <w:pPr>
-        <w:ind w:left="360"/>
-        <w:rPr>
-          <w:lang w:val="es-CO"/>
-        </w:rPr>
-      </w:pPr>
-    </w:p>
-    <w:p>
-      <w:pPr>
-        <w:ind w:left="360"/>
-        <w:rPr>
-          <w:lang w:val="es-CO"/>
-        </w:rPr>
-      </w:pPr>
-    </w:p>
-    <w:p>
-      <w:pPr>
-        <w:pStyle w:val="Prrafodelista"/>
-        <w:numPr>
-          <w:ilvl w:val="0"/>
-          <w:numId w:val="3"/>
-        </w:numPr>
-        <w:rPr>
-          <w:lang w:val="es-CO"/>
-        </w:rPr>
-      </w:pPr>
-      <w:r>
-        <w:rPr>
-          <w:lang w:val="es-CO"/>
-        </w:rPr>
-        <w:t>Con que frecuencia visita restaurantes</w:t>
-      </w:r>
-    </w:p>
-    <w:p>
-      <w:pPr>
-        <w:pStyle w:val="Prrafodelista"/>
-        <w:rPr>
-          <w:lang w:val="es-CO"/>
-        </w:rPr>
-      </w:pPr>
-    </w:p>
-    <w:p>
-      <w:pPr>
-        <w:pStyle w:val="Prrafodelista"/>
-        <w:numPr>
-          <w:ilvl w:val="0"/>
-          <w:numId w:val="2"/>
-        </w:numPr>
-        <w:rPr>
-          <w:lang w:val="es-CO"/>
-        </w:rPr>
-      </w:pPr>
-      <w:r>
-        <w:rPr>
-          <w:lang w:val="es-CO"/>
-        </w:rPr>
-        <w:t xml:space="preserve">Diariamente </w:t>
-      </w:r>
-    </w:p>
-    <w:p>
-      <w:pPr>
-        <w:pStyle w:val="Prrafodelista"/>
-        <w:numPr>
-          <w:ilvl w:val="0"/>
-          <w:numId w:val="2"/>
-        </w:numPr>
-        <w:rPr>
-          <w:lang w:val="es-CO"/>
-        </w:rPr>
-      </w:pPr>
-      <w:r>
-        <w:rPr>
-          <w:lang w:val="es-CO"/>
-        </w:rPr>
-        <w:t>Varias veces a la semana</w:t>
-      </w:r>
-    </w:p>
-    <w:p>
-      <w:pPr>
-        <w:pStyle w:val="Prrafodelista"/>
-        <w:numPr>
-          <w:ilvl w:val="0"/>
-          <w:numId w:val="2"/>
-        </w:numPr>
-        <w:rPr>
-          <w:lang w:val="es-CO"/>
-        </w:rPr>
-      </w:pPr>
-      <w:r>
-        <w:rPr>
-          <w:lang w:val="es-CO"/>
-        </w:rPr>
-        <w:t xml:space="preserve">Una vez por semana </w:t>
-      </w:r>
-    </w:p>
-    <w:p>
-      <w:pPr>
-        <w:pStyle w:val="Prrafodelista"/>
-        <w:numPr>
-          <w:ilvl w:val="0"/>
-          <w:numId w:val="2"/>
-        </w:numPr>
-        <w:rPr>
-          <w:lang w:val="es-CO"/>
-        </w:rPr>
-      </w:pPr>
-      <w:r>
-        <w:rPr>
-          <w:lang w:val="es-CO"/>
-        </w:rPr>
-        <w:t>Varias veces al mes</w:t>
-      </w:r>
-    </w:p>
-    <w:p>
-      <w:pPr>
-        <w:pStyle w:val="Prrafodelista"/>
-        <w:ind w:left="1080"/>
-        <w:rPr>
-          <w:lang w:val="es-CO"/>
-        </w:rPr>
-      </w:pPr>
-    </w:p>
-    <w:p>
-      <w:pPr>
-        <w:pStyle w:val="Prrafodelista"/>
-        <w:rPr>
-          <w:lang w:val="es-CO"/>
-        </w:rPr>
-      </w:pPr>
-    </w:p>
-    <w:p>
-      <w:pPr>
-        <w:pStyle w:val="Prrafodelista"/>
-        <w:rPr>
-          <w:lang w:val="es-CO"/>
-        </w:rPr>
-      </w:pPr>
-    </w:p>
-    <w:p>
-      <w:pPr>
-        <w:pStyle w:val="Prrafodelista"/>
-        <w:rPr>
-          <w:lang w:val="es-CO"/>
-        </w:rPr>
-      </w:pPr>
-    </w:p>
-    <w:p>
-      <w:pPr>
-        <w:pStyle w:val="Prrafodelista"/>
-        <w:numPr>
-          <w:ilvl w:val="0"/>
-          <w:numId w:val="3"/>
-        </w:numPr>
-        <w:rPr>
-          <w:lang w:val="es-CO"/>
-        </w:rPr>
-      </w:pPr>
-      <w:r>
-        <w:rPr>
-          <w:lang w:val="es-CO"/>
-        </w:rPr>
-        <w:t xml:space="preserve">¿cuenta usted con servicios de red (Internet </w:t>
-      </w:r>
-      <w:r>
-        <w:rPr>
-          <w:lang w:val="es-CO"/>
-        </w:rPr>
-        <w:t>móvil</w:t>
-      </w:r>
-      <w:r>
-        <w:rPr>
-          <w:lang w:val="es-CO"/>
-        </w:rPr>
-        <w:t xml:space="preserve">) </w:t>
-      </w:r>
-      <w:r>
-        <w:rPr>
-          <w:lang w:val="es-CO"/>
-        </w:rPr>
-        <w:t xml:space="preserve">en su celular </w:t>
-      </w:r>
-      <w:r>
-        <w:rPr>
-          <w:lang w:val="es-CO"/>
-        </w:rPr>
-        <w:t>todo el tiempo?</w:t>
-      </w:r>
-    </w:p>
-    <w:p>
-      <w:pPr>
-        <w:pStyle w:val="Prrafodelista"/>
-        <w:rPr>
-          <w:lang w:val="es-CO"/>
-        </w:rPr>
-      </w:pPr>
-    </w:p>
-    <w:p>
-      <w:pPr>
-        <w:pStyle w:val="Prrafodelista"/>
-        <w:numPr>
-          <w:ilvl w:val="0"/>
-          <w:numId w:val="2"/>
-        </w:numPr>
-        <w:rPr>
-          <w:lang w:val="es-CO"/>
-        </w:rPr>
-      </w:pPr>
-      <w:r>
-        <w:rPr>
-          <w:lang w:val="es-CO"/>
-        </w:rPr>
-        <w:t xml:space="preserve">Si </w:t>
-      </w:r>
-    </w:p>
-    <w:p>
-      <w:pPr>
-        <w:pStyle w:val="Prrafodelista"/>
-        <w:numPr>
-          <w:ilvl w:val="0"/>
-          <w:numId w:val="2"/>
-        </w:numPr>
-        <w:rPr>
-          <w:lang w:val="es-CO"/>
-        </w:rPr>
-      </w:pPr>
-      <w:r>
-        <w:rPr>
-          <w:lang w:val="es-CO"/>
-        </w:rPr>
-        <w:t>No</w:t>
-      </w:r>
-    </w:p>
-    <w:p>
-      <w:pPr>
-        <w:pStyle w:val="Prrafodelista"/>
-        <w:ind w:left="1080"/>
-        <w:rPr>
-          <w:lang w:val="es-CO"/>
-        </w:rPr>
-      </w:pPr>
-    </w:p>
-    <w:p>
-      <w:pPr>
-        <w:pStyle w:val="Prrafodelista"/>
-        <w:rPr>
-          <w:lang w:val="es-CO"/>
-        </w:rPr>
-      </w:pPr>
-    </w:p>
-    <w:p>
-      <w:pPr>
-        <w:pStyle w:val="Prrafodelista"/>
-        <w:numPr>
-          <w:ilvl w:val="0"/>
-          <w:numId w:val="3"/>
-        </w:numPr>
-        <w:rPr>
-          <w:lang w:val="es-CO"/>
-        </w:rPr>
-      </w:pPr>
-      <w:r>
-        <w:rPr>
-          <w:lang w:val="es-CO"/>
-        </w:rPr>
-        <w:t>¿Cree usted  que una aplicación móvil  mejoraría la forma de cancelar los consumos en restaurantes?</w:t>
-      </w:r>
-    </w:p>
-    <w:p>
-      <w:pPr>
-        <w:pStyle w:val="Prrafodelista"/>
-        <w:rPr>
-          <w:lang w:val="es-CO"/>
-        </w:rPr>
-      </w:pPr>
-    </w:p>
-    <w:p>
-      <w:pPr>
-        <w:pStyle w:val="Prrafodelista"/>
-        <w:numPr>
-          <w:ilvl w:val="0"/>
-          <w:numId w:val="2"/>
-        </w:numPr>
-        <w:rPr>
-          <w:lang w:val="es-CO"/>
-        </w:rPr>
-      </w:pPr>
-      <w:r>
-        <w:rPr>
-          <w:lang w:val="es-CO"/>
-        </w:rPr>
-        <w:t>Si</w:t>
-      </w:r>
-    </w:p>
-    <w:p>
-      <w:pPr>
-        <w:pStyle w:val="Prrafodelista"/>
-        <w:numPr>
-          <w:ilvl w:val="0"/>
-          <w:numId w:val="2"/>
-        </w:numPr>
-        <w:rPr>
-          <w:lang w:val="es-CO"/>
-        </w:rPr>
-      </w:pPr>
-      <w:r>
-        <w:rPr>
-          <w:lang w:val="es-CO"/>
-        </w:rPr>
-        <w:t>No</w:t>
-      </w:r>
-    </w:p>
-    <w:p>
-      <w:pPr>
-        <w:pStyle w:val="Prrafodelista"/>
-        <w:ind w:left="1080"/>
-        <w:rPr>
-          <w:lang w:val="es-CO"/>
-        </w:rPr>
-      </w:pPr>
-      <w:r>
-        <w:rPr>
-          <w:lang w:val="es-CO"/>
-        </w:rPr>
-        <w:t>¿Por qué?</w:t>
-      </w:r>
-    </w:p>
-    <w:p>
-      <w:pPr>
-        <w:pStyle w:val="Prrafodelista"/>
-        <w:ind w:left="1080"/>
-        <w:rPr>
-          <w:lang w:val="es-CO"/>
-        </w:rPr>
-      </w:pPr>
-      <w:r>
-        <w:rPr>
-          <w:lang w:val="es-CO"/>
-        </w:rPr>
-        <w:t>__________________________</w:t>
-      </w:r>
-    </w:p>
-    <w:p>
-      <w:pPr>
-        <w:pStyle w:val="Prrafodelista"/>
-        <w:ind w:left="1080"/>
-        <w:rPr>
-          <w:lang w:val="es-CO"/>
-        </w:rPr>
-      </w:pPr>
-    </w:p>
-    <w:p>
-      <w:pPr>
-        <w:pStyle w:val="Prrafodelista"/>
-        <w:numPr>
-          <w:ilvl w:val="0"/>
-          <w:numId w:val="3"/>
-        </w:numPr>
-        <w:rPr>
-          <w:lang w:val="es-CO"/>
-        </w:rPr>
-      </w:pPr>
-      <w:r>
-        <w:rPr>
-          <w:lang w:val="es-CO"/>
-        </w:rPr>
-        <w:t>¿Alguna vez ha realizado transacciones a través de medios de pago en línea?</w:t>
-      </w:r>
-    </w:p>
-    <w:p>
-      <w:pPr>
-        <w:pStyle w:val="Prrafodelista"/>
-        <w:rPr>
-          <w:lang w:val="es-CO"/>
-        </w:rPr>
-      </w:pPr>
-    </w:p>
-    <w:p>
-      <w:pPr>
-        <w:pStyle w:val="Prrafodelista"/>
-        <w:numPr>
-          <w:ilvl w:val="0"/>
-          <w:numId w:val="2"/>
-        </w:numPr>
-        <w:rPr>
-          <w:lang w:val="es-CO"/>
-        </w:rPr>
-      </w:pPr>
-      <w:r>
-        <w:rPr>
-          <w:lang w:val="es-CO"/>
-        </w:rPr>
-        <w:t xml:space="preserve">Si </w:t>
-      </w:r>
-    </w:p>
-    <w:p>
-      <w:pPr>
-        <w:pStyle w:val="Prrafodelista"/>
-        <w:numPr>
-          <w:ilvl w:val="0"/>
-          <w:numId w:val="2"/>
-        </w:numPr>
-        <w:rPr>
-          <w:lang w:val="es-CO"/>
-        </w:rPr>
-      </w:pPr>
-      <w:r>
-        <w:rPr>
-          <w:lang w:val="es-CO"/>
-        </w:rPr>
-        <w:t>no</w:t>
-      </w:r>
-    </w:p>
-    <w:p>
-      <w:pPr>
-        <w:pStyle w:val="Prrafodelista"/>
-        <w:rPr>
-          <w:lang w:val="es-CO"/>
-        </w:rPr>
-      </w:pPr>
-    </w:p>
-    <w:p>
-      <w:pPr>
-        <w:pStyle w:val="Prrafodelista"/>
-        <w:rPr>
-          <w:lang w:val="es-CO"/>
-        </w:rPr>
-      </w:pPr>
+        <w:numPr>
+          <w:ilvl w:val="0"/>
+          <w:numId w:val="2"/>
+        </w:numPr>
+        <w:rPr>
+          <w:lang w:val="es-CO"/>
+        </w:rPr>
+      </w:pPr>
+      <w:r>
+        <w:rPr>
+          <w:lang w:val="es-CO"/>
+        </w:rPr>
+        <w:t>No acudo nunca a un restaurante</w:t>
+      </w:r>
       <w:bookmarkStart w:id="0" w:name="_GoBack"/>
       <w:bookmarkEnd w:id="0"/>
+    </w:p>
+    <w:p>
+      <w:pPr>
+        <w:pStyle w:val="Prrafodelista"/>
+        <w:rPr>
+          <w:lang w:val="es-CO"/>
+        </w:rPr>
+      </w:pPr>
+    </w:p>
+    <w:p>
+      <w:pPr>
+        <w:pStyle w:val="Prrafodelista"/>
+        <w:rPr>
+          <w:lang w:val="es-CO"/>
+        </w:rPr>
+      </w:pPr>
+    </w:p>
+    <w:p>
+      <w:pPr>
+        <w:pStyle w:val="Prrafodelista"/>
+        <w:rPr>
+          <w:lang w:val="es-CO"/>
+        </w:rPr>
+      </w:pPr>
+    </w:p>
+    <w:p>
+      <w:pPr>
+        <w:pStyle w:val="Prrafodelista"/>
+        <w:rPr>
+          <w:lang w:val="es-CO"/>
+        </w:rPr>
+      </w:pPr>
+    </w:p>
+    <w:p>
+      <w:pPr>
+        <w:pStyle w:val="Prrafodelista"/>
+        <w:rPr>
+          <w:lang w:val="es-CO"/>
+        </w:rPr>
+      </w:pPr>
+    </w:p>
+    <w:p>
+      <w:pPr>
+        <w:ind w:left="360"/>
+        <w:rPr>
+          <w:lang w:val="es-CO"/>
+        </w:rPr>
+      </w:pPr>
+    </w:p>
+    <w:p>
+      <w:pPr>
+        <w:ind w:left="360"/>
+        <w:rPr>
+          <w:lang w:val="es-CO"/>
+        </w:rPr>
+      </w:pPr>
+    </w:p>
+    <w:p>
+      <w:pPr>
+        <w:ind w:left="360"/>
+        <w:rPr>
+          <w:lang w:val="es-CO"/>
+        </w:rPr>
+      </w:pPr>
+    </w:p>
+    <w:p>
+      <w:pPr>
+        <w:ind w:left="360"/>
+        <w:rPr>
+          <w:lang w:val="es-CO"/>
+        </w:rPr>
+      </w:pPr>
+    </w:p>
+    <w:p>
+      <w:pPr>
+        <w:ind w:left="360"/>
+        <w:rPr>
+          <w:lang w:val="es-CO"/>
+        </w:rPr>
+      </w:pPr>
+    </w:p>
+    <w:p>
+      <w:pPr>
+        <w:pStyle w:val="Prrafodelista"/>
+        <w:numPr>
+          <w:ilvl w:val="0"/>
+          <w:numId w:val="3"/>
+        </w:numPr>
+        <w:rPr>
+          <w:lang w:val="es-CO"/>
+        </w:rPr>
+      </w:pPr>
+      <w:r>
+        <w:rPr>
+          <w:lang w:val="es-CO"/>
+        </w:rPr>
+        <w:t>Con que frecuencia visita restaurantes</w:t>
+      </w:r>
+    </w:p>
+    <w:p>
+      <w:pPr>
+        <w:pStyle w:val="Prrafodelista"/>
+        <w:rPr>
+          <w:lang w:val="es-CO"/>
+        </w:rPr>
+      </w:pPr>
+    </w:p>
+    <w:p>
+      <w:pPr>
+        <w:pStyle w:val="Prrafodelista"/>
+        <w:numPr>
+          <w:ilvl w:val="0"/>
+          <w:numId w:val="2"/>
+        </w:numPr>
+        <w:rPr>
+          <w:lang w:val="es-CO"/>
+        </w:rPr>
+      </w:pPr>
+      <w:r>
+        <w:rPr>
+          <w:lang w:val="es-CO"/>
+        </w:rPr>
+        <w:t xml:space="preserve">Diariamente </w:t>
+      </w:r>
+    </w:p>
+    <w:p>
+      <w:pPr>
+        <w:pStyle w:val="Prrafodelista"/>
+        <w:numPr>
+          <w:ilvl w:val="0"/>
+          <w:numId w:val="2"/>
+        </w:numPr>
+        <w:rPr>
+          <w:lang w:val="es-CO"/>
+        </w:rPr>
+      </w:pPr>
+      <w:r>
+        <w:rPr>
+          <w:lang w:val="es-CO"/>
+        </w:rPr>
+        <w:t>Varias veces a la semana</w:t>
+      </w:r>
+    </w:p>
+    <w:p>
+      <w:pPr>
+        <w:pStyle w:val="Prrafodelista"/>
+        <w:numPr>
+          <w:ilvl w:val="0"/>
+          <w:numId w:val="2"/>
+        </w:numPr>
+        <w:rPr>
+          <w:lang w:val="es-CO"/>
+        </w:rPr>
+      </w:pPr>
+      <w:r>
+        <w:rPr>
+          <w:lang w:val="es-CO"/>
+        </w:rPr>
+        <w:t xml:space="preserve">Una vez por semana </w:t>
+      </w:r>
+    </w:p>
+    <w:p>
+      <w:pPr>
+        <w:pStyle w:val="Prrafodelista"/>
+        <w:numPr>
+          <w:ilvl w:val="0"/>
+          <w:numId w:val="2"/>
+        </w:numPr>
+        <w:rPr>
+          <w:lang w:val="es-CO"/>
+        </w:rPr>
+      </w:pPr>
+      <w:r>
+        <w:rPr>
+          <w:lang w:val="es-CO"/>
+        </w:rPr>
+        <w:t>Varias veces al mes</w:t>
+      </w:r>
+    </w:p>
+    <w:p>
+      <w:pPr>
+        <w:pStyle w:val="Prrafodelista"/>
+        <w:numPr>
+          <w:ilvl w:val="0"/>
+          <w:numId w:val="2"/>
+        </w:numPr>
+        <w:rPr>
+          <w:lang w:val="es-CO"/>
+        </w:rPr>
+      </w:pPr>
+      <w:r>
+        <w:rPr>
+          <w:lang w:val="es-CO"/>
+        </w:rPr>
+        <w:t>Nunca</w:t>
+      </w:r>
+    </w:p>
+    <w:p>
+      <w:pPr>
+        <w:pStyle w:val="Prrafodelista"/>
+        <w:ind w:left="1080"/>
+        <w:rPr>
+          <w:lang w:val="es-CO"/>
+        </w:rPr>
+      </w:pPr>
+    </w:p>
+    <w:p>
+      <w:pPr>
+        <w:pStyle w:val="Prrafodelista"/>
+        <w:rPr>
+          <w:lang w:val="es-CO"/>
+        </w:rPr>
+      </w:pPr>
+    </w:p>
+    <w:p>
+      <w:pPr>
+        <w:pStyle w:val="Prrafodelista"/>
+        <w:rPr>
+          <w:lang w:val="es-CO"/>
+        </w:rPr>
+      </w:pPr>
+    </w:p>
+    <w:p>
+      <w:pPr>
+        <w:pStyle w:val="Prrafodelista"/>
+        <w:rPr>
+          <w:lang w:val="es-CO"/>
+        </w:rPr>
+      </w:pPr>
+    </w:p>
+    <w:p>
+      <w:pPr>
+        <w:pStyle w:val="Prrafodelista"/>
+        <w:numPr>
+          <w:ilvl w:val="0"/>
+          <w:numId w:val="3"/>
+        </w:numPr>
+        <w:rPr>
+          <w:lang w:val="es-CO"/>
+        </w:rPr>
+      </w:pPr>
+      <w:r>
+        <w:rPr>
+          <w:lang w:val="es-CO"/>
+        </w:rPr>
+        <w:t xml:space="preserve">¿cuenta usted con servicios de red (Internet </w:t>
+      </w:r>
+      <w:r>
+        <w:rPr>
+          <w:lang w:val="es-CO"/>
+        </w:rPr>
+        <w:t>móvil</w:t>
+      </w:r>
+      <w:r>
+        <w:rPr>
+          <w:lang w:val="es-CO"/>
+        </w:rPr>
+        <w:t xml:space="preserve">) </w:t>
+      </w:r>
+      <w:r>
+        <w:rPr>
+          <w:lang w:val="es-CO"/>
+        </w:rPr>
+        <w:t xml:space="preserve">en su celular </w:t>
+      </w:r>
+      <w:r>
+        <w:rPr>
+          <w:lang w:val="es-CO"/>
+        </w:rPr>
+        <w:t>todo el tiempo?</w:t>
+      </w:r>
+    </w:p>
+    <w:p>
+      <w:pPr>
+        <w:pStyle w:val="Prrafodelista"/>
+        <w:rPr>
+          <w:lang w:val="es-CO"/>
+        </w:rPr>
+      </w:pPr>
+    </w:p>
+    <w:p>
+      <w:pPr>
+        <w:pStyle w:val="Prrafodelista"/>
+        <w:numPr>
+          <w:ilvl w:val="0"/>
+          <w:numId w:val="2"/>
+        </w:numPr>
+        <w:rPr>
+          <w:lang w:val="es-CO"/>
+        </w:rPr>
+      </w:pPr>
+      <w:r>
+        <w:rPr>
+          <w:lang w:val="es-CO"/>
+        </w:rPr>
+        <w:t xml:space="preserve">Si </w:t>
+      </w:r>
+    </w:p>
+    <w:p>
+      <w:pPr>
+        <w:pStyle w:val="Prrafodelista"/>
+        <w:numPr>
+          <w:ilvl w:val="0"/>
+          <w:numId w:val="2"/>
+        </w:numPr>
+        <w:rPr>
+          <w:lang w:val="es-CO"/>
+        </w:rPr>
+      </w:pPr>
+      <w:r>
+        <w:rPr>
+          <w:lang w:val="es-CO"/>
+        </w:rPr>
+        <w:t>No</w:t>
+      </w:r>
+    </w:p>
+    <w:p>
+      <w:pPr>
+        <w:pStyle w:val="Prrafodelista"/>
+        <w:ind w:left="1080"/>
+        <w:rPr>
+          <w:lang w:val="es-CO"/>
+        </w:rPr>
+      </w:pPr>
+    </w:p>
+    <w:p>
+      <w:pPr>
+        <w:pStyle w:val="Prrafodelista"/>
+        <w:rPr>
+          <w:lang w:val="es-CO"/>
+        </w:rPr>
+      </w:pPr>
+    </w:p>
+    <w:p>
+      <w:pPr>
+        <w:pStyle w:val="Prrafodelista"/>
+        <w:numPr>
+          <w:ilvl w:val="0"/>
+          <w:numId w:val="3"/>
+        </w:numPr>
+        <w:rPr>
+          <w:lang w:val="es-CO"/>
+        </w:rPr>
+      </w:pPr>
+      <w:r>
+        <w:rPr>
+          <w:lang w:val="es-CO"/>
+        </w:rPr>
+        <w:t>¿Cree usted  que una aplicación móvil  mejoraría la forma de cancelar los consumos en restaurantes?</w:t>
+      </w:r>
+    </w:p>
+    <w:p>
+      <w:pPr>
+        <w:pStyle w:val="Prrafodelista"/>
+        <w:rPr>
+          <w:lang w:val="es-CO"/>
+        </w:rPr>
+      </w:pPr>
+    </w:p>
+    <w:p>
+      <w:pPr>
+        <w:pStyle w:val="Prrafodelista"/>
+        <w:numPr>
+          <w:ilvl w:val="0"/>
+          <w:numId w:val="2"/>
+        </w:numPr>
+        <w:rPr>
+          <w:lang w:val="es-CO"/>
+        </w:rPr>
+      </w:pPr>
+      <w:r>
+        <w:rPr>
+          <w:lang w:val="es-CO"/>
+        </w:rPr>
+        <w:t>Si</w:t>
+      </w:r>
+    </w:p>
+    <w:p>
+      <w:pPr>
+        <w:pStyle w:val="Prrafodelista"/>
+        <w:numPr>
+          <w:ilvl w:val="0"/>
+          <w:numId w:val="2"/>
+        </w:numPr>
+        <w:rPr>
+          <w:lang w:val="es-CO"/>
+        </w:rPr>
+      </w:pPr>
+      <w:r>
+        <w:rPr>
+          <w:lang w:val="es-CO"/>
+        </w:rPr>
+        <w:t>No</w:t>
+      </w:r>
+    </w:p>
+    <w:p>
+      <w:pPr>
+        <w:pStyle w:val="Prrafodelista"/>
+        <w:ind w:left="1080"/>
+        <w:rPr>
+          <w:lang w:val="es-CO"/>
+        </w:rPr>
+      </w:pPr>
+      <w:r>
+        <w:rPr>
+          <w:lang w:val="es-CO"/>
+        </w:rPr>
+        <w:t>¿Por qué?</w:t>
+      </w:r>
+    </w:p>
+    <w:p>
+      <w:pPr>
+        <w:pStyle w:val="Prrafodelista"/>
+        <w:ind w:left="1080"/>
+        <w:rPr>
+          <w:lang w:val="es-CO"/>
+        </w:rPr>
+      </w:pPr>
+      <w:r>
+        <w:rPr>
+          <w:lang w:val="es-CO"/>
+        </w:rPr>
+        <w:t>__________________________</w:t>
+      </w:r>
+    </w:p>
+    <w:p>
+      <w:pPr>
+        <w:pStyle w:val="Prrafodelista"/>
+        <w:ind w:left="1080"/>
+        <w:rPr>
+          <w:lang w:val="es-CO"/>
+        </w:rPr>
+      </w:pPr>
+    </w:p>
+    <w:p>
+      <w:pPr>
+        <w:pStyle w:val="Prrafodelista"/>
+        <w:numPr>
+          <w:ilvl w:val="0"/>
+          <w:numId w:val="3"/>
+        </w:numPr>
+        <w:rPr>
+          <w:lang w:val="es-CO"/>
+        </w:rPr>
+      </w:pPr>
+      <w:r>
+        <w:rPr>
+          <w:lang w:val="es-CO"/>
+        </w:rPr>
+        <w:t>¿Alguna vez ha realizado transacciones a través de medios de pago en línea?</w:t>
+      </w:r>
+    </w:p>
+    <w:p>
+      <w:pPr>
+        <w:pStyle w:val="Prrafodelista"/>
+        <w:rPr>
+          <w:lang w:val="es-CO"/>
+        </w:rPr>
+      </w:pPr>
+    </w:p>
+    <w:p>
+      <w:pPr>
+        <w:pStyle w:val="Prrafodelista"/>
+        <w:numPr>
+          <w:ilvl w:val="0"/>
+          <w:numId w:val="2"/>
+        </w:numPr>
+        <w:rPr>
+          <w:lang w:val="es-CO"/>
+        </w:rPr>
+      </w:pPr>
+      <w:r>
+        <w:rPr>
+          <w:lang w:val="es-CO"/>
+        </w:rPr>
+        <w:t xml:space="preserve">Si </w:t>
+      </w:r>
+    </w:p>
+    <w:p>
+      <w:pPr>
+        <w:pStyle w:val="Prrafodelista"/>
+        <w:numPr>
+          <w:ilvl w:val="0"/>
+          <w:numId w:val="2"/>
+        </w:numPr>
+        <w:rPr>
+          <w:lang w:val="es-CO"/>
+        </w:rPr>
+      </w:pPr>
+      <w:r>
+        <w:rPr>
+          <w:lang w:val="es-CO"/>
+        </w:rPr>
+        <w:t>no</w:t>
+      </w:r>
+    </w:p>
+    <w:p>
+      <w:pPr>
+        <w:pStyle w:val="Prrafodelista"/>
+        <w:rPr>
+          <w:lang w:val="es-CO"/>
+        </w:rPr>
+      </w:pPr>
+    </w:p>
+    <w:p>
+      <w:pPr>
+        <w:pStyle w:val="Prrafodelista"/>
+        <w:rPr>
+          <w:lang w:val="es-CO"/>
+        </w:rPr>
+      </w:pPr>
     </w:p>
     <w:sectPr>
       <w:pgSz w:w="12240" w:h="15840"/>

</xml_diff>